<commit_message>
updated the tables for the mainstoryline
</commit_message>
<xml_diff>
--- a/Haskell Plot Templates.docx
+++ b/Haskell Plot Templates.docx
@@ -841,13 +841,7 @@
         <w:spacing w:line="480" w:lineRule="auto"/>
       </w:pPr>
       <w:r>
-        <w:t>-- Risk Event Negative Result</w:t>
-      </w:r>
-      <w:r>
-        <w:t xml:space="preserve"> Single-player</w:t>
-      </w:r>
-      <w:r>
-        <w:t>:</w:t>
+        <w:t>-- Risk Event Negative Result Single-player:</w:t>
       </w:r>
     </w:p>
     <w:p>
@@ -869,13 +863,44 @@
         <w:spacing w:line="480" w:lineRule="auto"/>
       </w:pPr>
       <w:r>
+        <w:t>-- Risk Event Positive Result Single-player:</w:t>
+      </w:r>
+    </w:p>
+    <w:p>
+      <w:pPr>
+        <w:spacing w:line="480" w:lineRule="auto"/>
+      </w:pPr>
+      <w:r>
+        <w:tab/>
+        <w:t>As you cross through [RISK LOCATION], you notice an unstable structure up ahead from some ancient civiliz</w:t>
+      </w:r>
+      <w:r>
+        <w:t xml:space="preserve">ation years ago. Being a perceptive hero, you decide to rush through quickly and making sure that you make it out quickly. By the time you make it out of the [RISK LOCATION], the structure collapses onto itself. It seems like you are still able to continue your journey. </w:t>
+      </w:r>
+    </w:p>
+    <w:p>
+      <w:pPr>
+        <w:spacing w:line="480" w:lineRule="auto"/>
+      </w:pPr>
+    </w:p>
+    <w:p>
+      <w:pPr>
+        <w:spacing w:line="480" w:lineRule="auto"/>
+      </w:pPr>
+      <w:r>
         <w:t xml:space="preserve">-- Risk Event </w:t>
       </w:r>
       <w:r>
-        <w:t>Positive</w:t>
-      </w:r>
-      <w:r>
-        <w:t xml:space="preserve"> Result Single-player:</w:t>
+        <w:t>Pos</w:t>
+      </w:r>
+      <w:r>
+        <w:t>i</w:t>
+      </w:r>
+      <w:r>
+        <w:t>tive</w:t>
+      </w:r>
+      <w:r>
+        <w:t xml:space="preserve"> Result Co-operative:</w:t>
       </w:r>
     </w:p>
     <w:p>
@@ -884,94 +909,13 @@
       </w:pPr>
       <w:r>
         <w:tab/>
-        <w:t xml:space="preserve">As you cross through [RISK LOCATION], </w:t>
-      </w:r>
-      <w:r>
-        <w:t>you notice an unstable structure up ahead from some ancient civiliz</w:t>
-      </w:r>
-      <w:r>
-        <w:t xml:space="preserve">ation years ago. Being a perceptive hero, you decide to rush through quickly and making sure that you make it out quickly. By the time you make it out of the [RISK LOCATION], the structure collapses onto itself. It seems like you are still able to continue your journey. </w:t>
-      </w:r>
-    </w:p>
-    <w:p>
-      <w:pPr>
-        <w:spacing w:line="480" w:lineRule="auto"/>
-      </w:pPr>
-    </w:p>
-    <w:p>
-      <w:pPr>
-        <w:spacing w:line="480" w:lineRule="auto"/>
-      </w:pPr>
-      <w:r>
-        <w:t xml:space="preserve">-- Risk Event </w:t>
-      </w:r>
-      <w:r>
-        <w:t>Pos</w:t>
-      </w:r>
-      <w:r>
-        <w:t>i</w:t>
-      </w:r>
-      <w:bookmarkStart w:id="0" w:name="_GoBack"/>
-      <w:bookmarkEnd w:id="0"/>
-      <w:r>
-        <w:t>tive</w:t>
-      </w:r>
-      <w:r>
-        <w:t xml:space="preserve"> Result Co-operative:</w:t>
-      </w:r>
-    </w:p>
-    <w:p>
-      <w:pPr>
-        <w:spacing w:line="480" w:lineRule="auto"/>
-      </w:pPr>
-      <w:r>
-        <w:tab/>
-        <w:t>As you</w:t>
-      </w:r>
-      <w:r>
-        <w:t xml:space="preserve"> and your companion</w:t>
-      </w:r>
-      <w:r>
-        <w:t xml:space="preserve"> cross through [RISK LOCATION], </w:t>
-      </w:r>
-      <w:r>
-        <w:t>he</w:t>
-      </w:r>
-      <w:r>
-        <w:t xml:space="preserve"> notice</w:t>
-      </w:r>
-      <w:r>
-        <w:t>s</w:t>
-      </w:r>
-      <w:r>
-        <w:t xml:space="preserve"> an unstable structure up ahead from some ancient civilization years ago. </w:t>
+        <w:t xml:space="preserve">As you and your companion cross through [RISK LOCATION], he notices an unstable structure up ahead from some ancient civilization years ago. </w:t>
       </w:r>
       <w:r>
         <w:t>Being the</w:t>
       </w:r>
       <w:r>
-        <w:t xml:space="preserve"> perceptive</w:t>
-      </w:r>
-      <w:r>
-        <w:t xml:space="preserve"> hero</w:t>
-      </w:r>
-      <w:r>
-        <w:t>es that you are</w:t>
-      </w:r>
-      <w:r>
-        <w:t>, you</w:t>
-      </w:r>
-      <w:r>
-        <w:t xml:space="preserve"> and your companion</w:t>
-      </w:r>
-      <w:r>
-        <w:t xml:space="preserve"> decide to rush through quickly and making sure that you make it out quickly. By the time you make it out of the [RISK LOCATION], the structure collapses onto itself. It seems like you are</w:t>
-      </w:r>
-      <w:r>
-        <w:t xml:space="preserve"> both</w:t>
-      </w:r>
-      <w:r>
-        <w:t xml:space="preserve"> still able to continue your journey. </w:t>
+        <w:t xml:space="preserve"> perceptive heroes that you are, you and your companion decide to rush through quickly and making sure that you make it out quickly. By the time you make it out of the [RISK LOCATION], the structure collapses onto itself. It seems like you are both still able to continue your journey. </w:t>
       </w:r>
     </w:p>
     <w:p>
@@ -1840,19 +1784,63 @@
       <w:pPr>
         <w:spacing w:line="480" w:lineRule="auto"/>
       </w:pPr>
-    </w:p>
-    <w:p>
-      <w:pPr>
-        <w:spacing w:line="480" w:lineRule="auto"/>
-      </w:pPr>
-      <w:r>
-        <w:t>[PT 2</w:t>
-      </w:r>
-      <w:r>
-        <w:t xml:space="preserve"> B</w:t>
-      </w:r>
-      <w:r>
-        <w:t xml:space="preserve">] </w:t>
+      <w:r>
+        <w:t>Final Ending:</w:t>
+      </w:r>
+    </w:p>
+    <w:p>
+      <w:pPr>
+        <w:spacing w:line="480" w:lineRule="auto"/>
+        <w:ind w:firstLine="720"/>
+      </w:pPr>
+      <w:r>
+        <w:t xml:space="preserve">You finally make it to the the Retep’s lair. You enter in quietly trying to find the dragon. You see troves of these shiny metal machines humming along the caverns. They glow in the darkness softly. You continue walking into the end of the lair only to find a smaller machine that glows in the dark. It looks like the mysterious GHCi weapon the old ones had built. Its hums your name and beckons you. Before you can take a </w:t>
+      </w:r>
+      <w:r>
+        <w:t xml:space="preserve">step further, you hear a ghostly voice. </w:t>
+      </w:r>
+    </w:p>
+    <w:p>
+      <w:pPr>
+        <w:spacing w:line="480" w:lineRule="auto"/>
+        <w:ind w:firstLine="720"/>
+      </w:pPr>
+      <w:r>
+        <w:t xml:space="preserve">With your sword in hand you turn and see a man dressed in some blue jeans and some running shoes, and with pretty standard t-shirt. </w:t>
+      </w:r>
+    </w:p>
+    <w:p>
+      <w:pPr>
+        <w:spacing w:line="480" w:lineRule="auto"/>
+      </w:pPr>
+      <w:r>
+        <w:t>[A] Ask him to reveal yourself</w:t>
+      </w:r>
+    </w:p>
+    <w:p>
+      <w:pPr>
+        <w:spacing w:line="480" w:lineRule="auto"/>
+      </w:pPr>
+      <w:r>
+        <w:t xml:space="preserve">[B] Attack him </w:t>
+      </w:r>
+    </w:p>
+    <w:p>
+      <w:pPr>
+        <w:spacing w:line="480" w:lineRule="auto"/>
+      </w:pPr>
+    </w:p>
+    <w:p>
+      <w:pPr>
+        <w:spacing w:line="480" w:lineRule="auto"/>
+      </w:pPr>
+    </w:p>
+    <w:p>
+      <w:pPr>
+        <w:spacing w:line="480" w:lineRule="auto"/>
+      </w:pPr>
+      <w:r>
+        <w:t>Final Ending – CHOICE A</w:t>
       </w:r>
     </w:p>
     <w:p>
@@ -1861,34 +1849,290 @@
       </w:pPr>
       <w:r>
         <w:tab/>
-        <w:t xml:space="preserve">The guards listen intently and seem to focus on your story now. </w:t>
-      </w:r>
-    </w:p>
-    <w:p>
-      <w:pPr>
-        <w:spacing w:line="480" w:lineRule="auto"/>
-      </w:pPr>
-      <w:r>
-        <w:t>[A] You tell them that you and your companion were not involved in the stealing of the gold</w:t>
-      </w:r>
-      <w:r>
-        <w:t xml:space="preserve"> once more</w:t>
-      </w:r>
-      <w:r>
-        <w:t>.</w:t>
-      </w:r>
-    </w:p>
-    <w:p>
-      <w:pPr>
-        <w:spacing w:line="480" w:lineRule="auto"/>
-      </w:pPr>
-      <w:r>
-        <w:t xml:space="preserve">[B] You explain to them that you were not involved stealing the gold, </w:t>
-      </w:r>
-    </w:p>
-    <w:p>
-      <w:pPr>
-        <w:spacing w:line="480" w:lineRule="auto"/>
+        <w:t xml:space="preserve">The </w:t>
+      </w:r>
+      <w:r>
+        <w:t>man tells you that he is Retep. Before you draw your sword, he explains to you his story. Retep</w:t>
+      </w:r>
+      <w:r>
+        <w:t xml:space="preserve"> explains he</w:t>
+      </w:r>
+      <w:r>
+        <w:t xml:space="preserve"> was once a man, but his research into </w:t>
+      </w:r>
+      <w:r>
+        <w:t xml:space="preserve">the workings of the </w:t>
+      </w:r>
+      <w:r>
+        <w:t xml:space="preserve">GHCi had </w:t>
+      </w:r>
+      <w:r>
+        <w:t>transformed him into an evil drago</w:t>
+      </w:r>
+      <w:r>
+        <w:t>n known as Retep as t</w:t>
+      </w:r>
+      <w:r>
+        <w:t xml:space="preserve">here was an error in his code which </w:t>
+      </w:r>
+      <w:r>
+        <w:t>trapped</w:t>
+      </w:r>
+      <w:r>
+        <w:t xml:space="preserve"> him in an infinite list.</w:t>
+      </w:r>
+      <w:r>
+        <w:t xml:space="preserve"> A mysterious hero found him in his lair and was able to free him by fixing his code, but now there is a new problem has arisen. He asks you to solve several problems or else he tells you he will transform into a dragon and wreak havoc.  </w:t>
+      </w:r>
+      <w:r>
+        <w:t>He gives you the following problem:</w:t>
+      </w:r>
+    </w:p>
+    <w:p>
+      <w:pPr>
+        <w:spacing w:line="480" w:lineRule="auto"/>
+        <w:ind w:firstLine="720"/>
+      </w:pPr>
+      <w:r>
+        <w:t>B</w:t>
+      </w:r>
+      <w:r>
+        <w:t>uild a function that finds the kth element of a list called ‘elementat’.</w:t>
+      </w:r>
+      <w:r>
+        <w:t xml:space="preserve"> Separate lines of code with ‘;’ character. </w:t>
+      </w:r>
+    </w:p>
+    <w:p>
+      <w:pPr>
+        <w:spacing w:line="480" w:lineRule="auto"/>
+        <w:ind w:firstLine="720"/>
+      </w:pPr>
+      <w:r>
+        <w:t>Cases</w:t>
+      </w:r>
+      <w:r>
+        <w:t xml:space="preserve">: </w:t>
+      </w:r>
+    </w:p>
+    <w:p>
+      <w:pPr>
+        <w:pStyle w:val="ListParagraph"/>
+        <w:numPr>
+          <w:ilvl w:val="0"/>
+          <w:numId w:val="7"/>
+        </w:numPr>
+        <w:spacing w:line="480" w:lineRule="auto"/>
+      </w:pPr>
+      <w:r>
+        <w:t>elementAt [] 0 = []</w:t>
+      </w:r>
+    </w:p>
+    <w:p>
+      <w:pPr>
+        <w:pStyle w:val="ListParagraph"/>
+        <w:numPr>
+          <w:ilvl w:val="0"/>
+          <w:numId w:val="7"/>
+        </w:numPr>
+        <w:spacing w:line="480" w:lineRule="auto"/>
+      </w:pPr>
+      <w:r>
+        <w:t>elementAt [] 1 = []</w:t>
+      </w:r>
+    </w:p>
+    <w:p>
+      <w:pPr>
+        <w:pStyle w:val="ListParagraph"/>
+        <w:numPr>
+          <w:ilvl w:val="0"/>
+          <w:numId w:val="7"/>
+        </w:numPr>
+        <w:spacing w:line="480" w:lineRule="auto"/>
+      </w:pPr>
+      <w:r>
+        <w:t>elementAt [1,2,3] 1 = 1</w:t>
+      </w:r>
+      <w:r>
+        <w:tab/>
+      </w:r>
+    </w:p>
+    <w:p>
+      <w:pPr>
+        <w:spacing w:line="480" w:lineRule="auto"/>
+      </w:pPr>
+      <w:r>
+        <w:t>Final Ending – CHOICE B</w:t>
+      </w:r>
+    </w:p>
+    <w:p>
+      <w:pPr>
+        <w:spacing w:line="480" w:lineRule="auto"/>
+        <w:ind w:firstLine="720"/>
+      </w:pPr>
+      <w:r>
+        <w:tab/>
+        <w:t>As you strike down Retep</w:t>
+      </w:r>
+      <w:r>
+        <w:t xml:space="preserve"> with your sword, the man transforms into a dragon and shields himself from your attack, which knocks you against the glowing, humming machines. It seems like Retep will soon die as he shift his form from dragon to man to someone who looks like they teach or something. The GHCi machine glows and beckons you to it. A problem appears on the screen: </w:t>
+      </w:r>
+    </w:p>
+    <w:p>
+      <w:pPr>
+        <w:spacing w:line="480" w:lineRule="auto"/>
+        <w:ind w:firstLine="720"/>
+      </w:pPr>
+      <w:r>
+        <w:t xml:space="preserve">Build a function that finds the kth element of a list called ‘elementat’. Separate lines of code with ‘;’ character. </w:t>
+      </w:r>
+    </w:p>
+    <w:p>
+      <w:pPr>
+        <w:spacing w:line="480" w:lineRule="auto"/>
+        <w:ind w:firstLine="720"/>
+      </w:pPr>
+      <w:r>
+        <w:t xml:space="preserve">Cases: </w:t>
+      </w:r>
+    </w:p>
+    <w:p>
+      <w:pPr>
+        <w:pStyle w:val="ListParagraph"/>
+        <w:numPr>
+          <w:ilvl w:val="0"/>
+          <w:numId w:val="8"/>
+        </w:numPr>
+        <w:spacing w:line="480" w:lineRule="auto"/>
+      </w:pPr>
+      <w:r>
+        <w:t>elementAt [] 0 = []</w:t>
+      </w:r>
+    </w:p>
+    <w:p>
+      <w:pPr>
+        <w:pStyle w:val="ListParagraph"/>
+        <w:numPr>
+          <w:ilvl w:val="0"/>
+          <w:numId w:val="8"/>
+        </w:numPr>
+        <w:spacing w:line="480" w:lineRule="auto"/>
+      </w:pPr>
+      <w:r>
+        <w:t>elementAt [] 1 = []</w:t>
+      </w:r>
+    </w:p>
+    <w:p>
+      <w:pPr>
+        <w:pStyle w:val="ListParagraph"/>
+        <w:numPr>
+          <w:ilvl w:val="0"/>
+          <w:numId w:val="8"/>
+        </w:numPr>
+        <w:spacing w:line="480" w:lineRule="auto"/>
+      </w:pPr>
+      <w:r>
+        <w:t>elementAt [1,2,3] 1 = 1</w:t>
+      </w:r>
+      <w:r>
+        <w:tab/>
+      </w:r>
+    </w:p>
+    <w:p>
+      <w:pPr>
+        <w:spacing w:line="480" w:lineRule="auto"/>
+      </w:pPr>
+      <w:r>
+        <w:t>Submitted – CHOICE A</w:t>
+      </w:r>
+    </w:p>
+    <w:p>
+      <w:pPr>
+        <w:spacing w:line="480" w:lineRule="auto"/>
+      </w:pPr>
+      <w:r>
+        <w:tab/>
+        <w:t xml:space="preserve">Retep thanks you for your effort and continues with his research into the GHCi. You question whether he should continue to research into such a powerful weapon, but understanding the GHCi may prove helpful in the future. You leave the lair, and it seems like your journey has come to an end. </w:t>
+      </w:r>
+    </w:p>
+    <w:p>
+      <w:pPr>
+        <w:spacing w:line="480" w:lineRule="auto"/>
+      </w:pPr>
+    </w:p>
+    <w:p>
+      <w:pPr>
+        <w:spacing w:line="480" w:lineRule="auto"/>
+      </w:pPr>
+      <w:r>
+        <w:t>Submitted – CHOICE B:</w:t>
+      </w:r>
+    </w:p>
+    <w:p>
+      <w:pPr>
+        <w:spacing w:line="480" w:lineRule="auto"/>
+      </w:pPr>
+      <w:r>
+        <w:tab/>
+        <w:t>It seems like you have stopped the research into the GHCI. The machine glows and continues to beckon you, but rather than going to the machine, you smash it with your sword. All the other machines stop humming in the lair as you trace your way out of the lair now blind. Your journey comes to an end, but the world seems slightly dimmer.</w:t>
+      </w:r>
+      <w:bookmarkStart w:id="0" w:name="_GoBack"/>
+      <w:bookmarkEnd w:id="0"/>
+    </w:p>
+    <w:p>
+      <w:pPr>
+        <w:spacing w:line="480" w:lineRule="auto"/>
+      </w:pPr>
+      <w:r>
+        <w:tab/>
+      </w:r>
+    </w:p>
+    <w:p>
+      <w:pPr>
+        <w:spacing w:line="480" w:lineRule="auto"/>
+      </w:pPr>
+    </w:p>
+    <w:p>
+      <w:pPr>
+        <w:spacing w:line="480" w:lineRule="auto"/>
+      </w:pPr>
+    </w:p>
+    <w:p>
+      <w:pPr>
+        <w:spacing w:line="480" w:lineRule="auto"/>
+        <w:ind w:firstLine="720"/>
+      </w:pPr>
+    </w:p>
+    <w:p>
+      <w:pPr>
+        <w:spacing w:line="480" w:lineRule="auto"/>
+      </w:pPr>
+    </w:p>
+    <w:p>
+      <w:pPr>
+        <w:spacing w:line="480" w:lineRule="auto"/>
+      </w:pPr>
+      <w:r>
+        <w:tab/>
+      </w:r>
+    </w:p>
+    <w:p>
+      <w:pPr>
+        <w:spacing w:line="480" w:lineRule="auto"/>
+      </w:pPr>
+      <w:r>
+        <w:tab/>
+      </w:r>
+    </w:p>
+    <w:p>
+      <w:pPr>
+        <w:spacing w:line="480" w:lineRule="auto"/>
+      </w:pPr>
+    </w:p>
+    <w:p>
+      <w:pPr>
+        <w:spacing w:line="480" w:lineRule="auto"/>
+        <w:ind w:firstLine="720"/>
       </w:pPr>
     </w:p>
     <w:p>
@@ -2148,6 +2392,95 @@
     </w:lvl>
   </w:abstractNum>
   <w:abstractNum w:abstractNumId="2">
+    <w:nsid w:val="1947607B"/>
+    <w:multiLevelType w:val="hybridMultilevel"/>
+    <w:tmpl w:val="FDF2CCB0"/>
+    <w:lvl w:ilvl="0" w:tplc="52564002">
+      <w:start w:val="1"/>
+      <w:numFmt w:val="decimal"/>
+      <w:lvlText w:val="%1."/>
+      <w:lvlJc w:val="left"/>
+      <w:pPr>
+        <w:ind w:left="1080" w:hanging="360"/>
+      </w:pPr>
+      <w:rPr>
+        <w:rFonts w:hint="default"/>
+      </w:rPr>
+    </w:lvl>
+    <w:lvl w:ilvl="1" w:tplc="04090019" w:tentative="1">
+      <w:start w:val="1"/>
+      <w:numFmt w:val="lowerLetter"/>
+      <w:lvlText w:val="%2."/>
+      <w:lvlJc w:val="left"/>
+      <w:pPr>
+        <w:ind w:left="1800" w:hanging="360"/>
+      </w:pPr>
+    </w:lvl>
+    <w:lvl w:ilvl="2" w:tplc="0409001B" w:tentative="1">
+      <w:start w:val="1"/>
+      <w:numFmt w:val="lowerRoman"/>
+      <w:lvlText w:val="%3."/>
+      <w:lvlJc w:val="right"/>
+      <w:pPr>
+        <w:ind w:left="2520" w:hanging="180"/>
+      </w:pPr>
+    </w:lvl>
+    <w:lvl w:ilvl="3" w:tplc="0409000F" w:tentative="1">
+      <w:start w:val="1"/>
+      <w:numFmt w:val="decimal"/>
+      <w:lvlText w:val="%4."/>
+      <w:lvlJc w:val="left"/>
+      <w:pPr>
+        <w:ind w:left="3240" w:hanging="360"/>
+      </w:pPr>
+    </w:lvl>
+    <w:lvl w:ilvl="4" w:tplc="04090019" w:tentative="1">
+      <w:start w:val="1"/>
+      <w:numFmt w:val="lowerLetter"/>
+      <w:lvlText w:val="%5."/>
+      <w:lvlJc w:val="left"/>
+      <w:pPr>
+        <w:ind w:left="3960" w:hanging="360"/>
+      </w:pPr>
+    </w:lvl>
+    <w:lvl w:ilvl="5" w:tplc="0409001B" w:tentative="1">
+      <w:start w:val="1"/>
+      <w:numFmt w:val="lowerRoman"/>
+      <w:lvlText w:val="%6."/>
+      <w:lvlJc w:val="right"/>
+      <w:pPr>
+        <w:ind w:left="4680" w:hanging="180"/>
+      </w:pPr>
+    </w:lvl>
+    <w:lvl w:ilvl="6" w:tplc="0409000F" w:tentative="1">
+      <w:start w:val="1"/>
+      <w:numFmt w:val="decimal"/>
+      <w:lvlText w:val="%7."/>
+      <w:lvlJc w:val="left"/>
+      <w:pPr>
+        <w:ind w:left="5400" w:hanging="360"/>
+      </w:pPr>
+    </w:lvl>
+    <w:lvl w:ilvl="7" w:tplc="04090019" w:tentative="1">
+      <w:start w:val="1"/>
+      <w:numFmt w:val="lowerLetter"/>
+      <w:lvlText w:val="%8."/>
+      <w:lvlJc w:val="left"/>
+      <w:pPr>
+        <w:ind w:left="6120" w:hanging="360"/>
+      </w:pPr>
+    </w:lvl>
+    <w:lvl w:ilvl="8" w:tplc="0409001B" w:tentative="1">
+      <w:start w:val="1"/>
+      <w:numFmt w:val="lowerRoman"/>
+      <w:lvlText w:val="%9."/>
+      <w:lvlJc w:val="right"/>
+      <w:pPr>
+        <w:ind w:left="6840" w:hanging="180"/>
+      </w:pPr>
+    </w:lvl>
+  </w:abstractNum>
+  <w:abstractNum w:abstractNumId="3">
     <w:nsid w:val="29444666"/>
     <w:multiLevelType w:val="hybridMultilevel"/>
     <w:tmpl w:val="EF3EDB90"/>
@@ -2259,7 +2592,7 @@
       </w:rPr>
     </w:lvl>
   </w:abstractNum>
-  <w:abstractNum w:abstractNumId="3">
+  <w:abstractNum w:abstractNumId="4">
     <w:nsid w:val="30C067EA"/>
     <w:multiLevelType w:val="hybridMultilevel"/>
     <w:tmpl w:val="992CCD2C"/>
@@ -2371,8 +2704,275 @@
       </w:rPr>
     </w:lvl>
   </w:abstractNum>
+  <w:abstractNum w:abstractNumId="5">
+    <w:nsid w:val="5C1441A3"/>
+    <w:multiLevelType w:val="hybridMultilevel"/>
+    <w:tmpl w:val="6EDC4FD8"/>
+    <w:lvl w:ilvl="0" w:tplc="0409000F">
+      <w:start w:val="1"/>
+      <w:numFmt w:val="decimal"/>
+      <w:lvlText w:val="%1."/>
+      <w:lvlJc w:val="left"/>
+      <w:pPr>
+        <w:ind w:left="1080" w:hanging="360"/>
+      </w:pPr>
+      <w:rPr>
+        <w:rFonts w:hint="default"/>
+      </w:rPr>
+    </w:lvl>
+    <w:lvl w:ilvl="1" w:tplc="04090019" w:tentative="1">
+      <w:start w:val="1"/>
+      <w:numFmt w:val="lowerLetter"/>
+      <w:lvlText w:val="%2."/>
+      <w:lvlJc w:val="left"/>
+      <w:pPr>
+        <w:ind w:left="1800" w:hanging="360"/>
+      </w:pPr>
+    </w:lvl>
+    <w:lvl w:ilvl="2" w:tplc="0409001B" w:tentative="1">
+      <w:start w:val="1"/>
+      <w:numFmt w:val="lowerRoman"/>
+      <w:lvlText w:val="%3."/>
+      <w:lvlJc w:val="right"/>
+      <w:pPr>
+        <w:ind w:left="2520" w:hanging="180"/>
+      </w:pPr>
+    </w:lvl>
+    <w:lvl w:ilvl="3" w:tplc="0409000F" w:tentative="1">
+      <w:start w:val="1"/>
+      <w:numFmt w:val="decimal"/>
+      <w:lvlText w:val="%4."/>
+      <w:lvlJc w:val="left"/>
+      <w:pPr>
+        <w:ind w:left="3240" w:hanging="360"/>
+      </w:pPr>
+    </w:lvl>
+    <w:lvl w:ilvl="4" w:tplc="04090019" w:tentative="1">
+      <w:start w:val="1"/>
+      <w:numFmt w:val="lowerLetter"/>
+      <w:lvlText w:val="%5."/>
+      <w:lvlJc w:val="left"/>
+      <w:pPr>
+        <w:ind w:left="3960" w:hanging="360"/>
+      </w:pPr>
+    </w:lvl>
+    <w:lvl w:ilvl="5" w:tplc="0409001B" w:tentative="1">
+      <w:start w:val="1"/>
+      <w:numFmt w:val="lowerRoman"/>
+      <w:lvlText w:val="%6."/>
+      <w:lvlJc w:val="right"/>
+      <w:pPr>
+        <w:ind w:left="4680" w:hanging="180"/>
+      </w:pPr>
+    </w:lvl>
+    <w:lvl w:ilvl="6" w:tplc="0409000F" w:tentative="1">
+      <w:start w:val="1"/>
+      <w:numFmt w:val="decimal"/>
+      <w:lvlText w:val="%7."/>
+      <w:lvlJc w:val="left"/>
+      <w:pPr>
+        <w:ind w:left="5400" w:hanging="360"/>
+      </w:pPr>
+    </w:lvl>
+    <w:lvl w:ilvl="7" w:tplc="04090019" w:tentative="1">
+      <w:start w:val="1"/>
+      <w:numFmt w:val="lowerLetter"/>
+      <w:lvlText w:val="%8."/>
+      <w:lvlJc w:val="left"/>
+      <w:pPr>
+        <w:ind w:left="6120" w:hanging="360"/>
+      </w:pPr>
+    </w:lvl>
+    <w:lvl w:ilvl="8" w:tplc="0409001B" w:tentative="1">
+      <w:start w:val="1"/>
+      <w:numFmt w:val="lowerRoman"/>
+      <w:lvlText w:val="%9."/>
+      <w:lvlJc w:val="right"/>
+      <w:pPr>
+        <w:ind w:left="6840" w:hanging="180"/>
+      </w:pPr>
+    </w:lvl>
+  </w:abstractNum>
+  <w:abstractNum w:abstractNumId="6">
+    <w:nsid w:val="5F2A2800"/>
+    <w:multiLevelType w:val="hybridMultilevel"/>
+    <w:tmpl w:val="2B98CA40"/>
+    <w:lvl w:ilvl="0" w:tplc="1B3E67A8">
+      <w:start w:val="1"/>
+      <w:numFmt w:val="decimal"/>
+      <w:lvlText w:val="%1."/>
+      <w:lvlJc w:val="left"/>
+      <w:pPr>
+        <w:ind w:left="1080" w:hanging="360"/>
+      </w:pPr>
+      <w:rPr>
+        <w:rFonts w:hint="default"/>
+      </w:rPr>
+    </w:lvl>
+    <w:lvl w:ilvl="1" w:tplc="04090019" w:tentative="1">
+      <w:start w:val="1"/>
+      <w:numFmt w:val="lowerLetter"/>
+      <w:lvlText w:val="%2."/>
+      <w:lvlJc w:val="left"/>
+      <w:pPr>
+        <w:ind w:left="1800" w:hanging="360"/>
+      </w:pPr>
+    </w:lvl>
+    <w:lvl w:ilvl="2" w:tplc="0409001B" w:tentative="1">
+      <w:start w:val="1"/>
+      <w:numFmt w:val="lowerRoman"/>
+      <w:lvlText w:val="%3."/>
+      <w:lvlJc w:val="right"/>
+      <w:pPr>
+        <w:ind w:left="2520" w:hanging="180"/>
+      </w:pPr>
+    </w:lvl>
+    <w:lvl w:ilvl="3" w:tplc="0409000F" w:tentative="1">
+      <w:start w:val="1"/>
+      <w:numFmt w:val="decimal"/>
+      <w:lvlText w:val="%4."/>
+      <w:lvlJc w:val="left"/>
+      <w:pPr>
+        <w:ind w:left="3240" w:hanging="360"/>
+      </w:pPr>
+    </w:lvl>
+    <w:lvl w:ilvl="4" w:tplc="04090019" w:tentative="1">
+      <w:start w:val="1"/>
+      <w:numFmt w:val="lowerLetter"/>
+      <w:lvlText w:val="%5."/>
+      <w:lvlJc w:val="left"/>
+      <w:pPr>
+        <w:ind w:left="3960" w:hanging="360"/>
+      </w:pPr>
+    </w:lvl>
+    <w:lvl w:ilvl="5" w:tplc="0409001B" w:tentative="1">
+      <w:start w:val="1"/>
+      <w:numFmt w:val="lowerRoman"/>
+      <w:lvlText w:val="%6."/>
+      <w:lvlJc w:val="right"/>
+      <w:pPr>
+        <w:ind w:left="4680" w:hanging="180"/>
+      </w:pPr>
+    </w:lvl>
+    <w:lvl w:ilvl="6" w:tplc="0409000F" w:tentative="1">
+      <w:start w:val="1"/>
+      <w:numFmt w:val="decimal"/>
+      <w:lvlText w:val="%7."/>
+      <w:lvlJc w:val="left"/>
+      <w:pPr>
+        <w:ind w:left="5400" w:hanging="360"/>
+      </w:pPr>
+    </w:lvl>
+    <w:lvl w:ilvl="7" w:tplc="04090019" w:tentative="1">
+      <w:start w:val="1"/>
+      <w:numFmt w:val="lowerLetter"/>
+      <w:lvlText w:val="%8."/>
+      <w:lvlJc w:val="left"/>
+      <w:pPr>
+        <w:ind w:left="6120" w:hanging="360"/>
+      </w:pPr>
+    </w:lvl>
+    <w:lvl w:ilvl="8" w:tplc="0409001B" w:tentative="1">
+      <w:start w:val="1"/>
+      <w:numFmt w:val="lowerRoman"/>
+      <w:lvlText w:val="%9."/>
+      <w:lvlJc w:val="right"/>
+      <w:pPr>
+        <w:ind w:left="6840" w:hanging="180"/>
+      </w:pPr>
+    </w:lvl>
+  </w:abstractNum>
+  <w:abstractNum w:abstractNumId="7">
+    <w:nsid w:val="7B7879FB"/>
+    <w:multiLevelType w:val="hybridMultilevel"/>
+    <w:tmpl w:val="4DA2D20A"/>
+    <w:lvl w:ilvl="0" w:tplc="45CAD6D6">
+      <w:start w:val="1"/>
+      <w:numFmt w:val="decimal"/>
+      <w:lvlText w:val="%1."/>
+      <w:lvlJc w:val="left"/>
+      <w:pPr>
+        <w:ind w:left="1440" w:hanging="360"/>
+      </w:pPr>
+      <w:rPr>
+        <w:rFonts w:hint="default"/>
+      </w:rPr>
+    </w:lvl>
+    <w:lvl w:ilvl="1" w:tplc="04090019" w:tentative="1">
+      <w:start w:val="1"/>
+      <w:numFmt w:val="lowerLetter"/>
+      <w:lvlText w:val="%2."/>
+      <w:lvlJc w:val="left"/>
+      <w:pPr>
+        <w:ind w:left="2160" w:hanging="360"/>
+      </w:pPr>
+    </w:lvl>
+    <w:lvl w:ilvl="2" w:tplc="0409001B" w:tentative="1">
+      <w:start w:val="1"/>
+      <w:numFmt w:val="lowerRoman"/>
+      <w:lvlText w:val="%3."/>
+      <w:lvlJc w:val="right"/>
+      <w:pPr>
+        <w:ind w:left="2880" w:hanging="180"/>
+      </w:pPr>
+    </w:lvl>
+    <w:lvl w:ilvl="3" w:tplc="0409000F" w:tentative="1">
+      <w:start w:val="1"/>
+      <w:numFmt w:val="decimal"/>
+      <w:lvlText w:val="%4."/>
+      <w:lvlJc w:val="left"/>
+      <w:pPr>
+        <w:ind w:left="3600" w:hanging="360"/>
+      </w:pPr>
+    </w:lvl>
+    <w:lvl w:ilvl="4" w:tplc="04090019" w:tentative="1">
+      <w:start w:val="1"/>
+      <w:numFmt w:val="lowerLetter"/>
+      <w:lvlText w:val="%5."/>
+      <w:lvlJc w:val="left"/>
+      <w:pPr>
+        <w:ind w:left="4320" w:hanging="360"/>
+      </w:pPr>
+    </w:lvl>
+    <w:lvl w:ilvl="5" w:tplc="0409001B" w:tentative="1">
+      <w:start w:val="1"/>
+      <w:numFmt w:val="lowerRoman"/>
+      <w:lvlText w:val="%6."/>
+      <w:lvlJc w:val="right"/>
+      <w:pPr>
+        <w:ind w:left="5040" w:hanging="180"/>
+      </w:pPr>
+    </w:lvl>
+    <w:lvl w:ilvl="6" w:tplc="0409000F" w:tentative="1">
+      <w:start w:val="1"/>
+      <w:numFmt w:val="decimal"/>
+      <w:lvlText w:val="%7."/>
+      <w:lvlJc w:val="left"/>
+      <w:pPr>
+        <w:ind w:left="5760" w:hanging="360"/>
+      </w:pPr>
+    </w:lvl>
+    <w:lvl w:ilvl="7" w:tplc="04090019" w:tentative="1">
+      <w:start w:val="1"/>
+      <w:numFmt w:val="lowerLetter"/>
+      <w:lvlText w:val="%8."/>
+      <w:lvlJc w:val="left"/>
+      <w:pPr>
+        <w:ind w:left="6480" w:hanging="360"/>
+      </w:pPr>
+    </w:lvl>
+    <w:lvl w:ilvl="8" w:tplc="0409001B" w:tentative="1">
+      <w:start w:val="1"/>
+      <w:numFmt w:val="lowerRoman"/>
+      <w:lvlText w:val="%9."/>
+      <w:lvlJc w:val="right"/>
+      <w:pPr>
+        <w:ind w:left="7200" w:hanging="180"/>
+      </w:pPr>
+    </w:lvl>
+  </w:abstractNum>
   <w:num w:numId="1">
-    <w:abstractNumId w:val="2"/>
+    <w:abstractNumId w:val="3"/>
   </w:num>
   <w:num w:numId="2">
     <w:abstractNumId w:val="1"/>
@@ -2381,7 +2981,19 @@
     <w:abstractNumId w:val="0"/>
   </w:num>
   <w:num w:numId="4">
-    <w:abstractNumId w:val="3"/>
+    <w:abstractNumId w:val="4"/>
+  </w:num>
+  <w:num w:numId="5">
+    <w:abstractNumId w:val="6"/>
+  </w:num>
+  <w:num w:numId="6">
+    <w:abstractNumId w:val="7"/>
+  </w:num>
+  <w:num w:numId="7">
+    <w:abstractNumId w:val="2"/>
+  </w:num>
+  <w:num w:numId="8">
+    <w:abstractNumId w:val="5"/>
   </w:num>
 </w:numbering>
 </file>

</xml_diff>

<commit_message>
updated text events and made them all to lowercase
</commit_message>
<xml_diff>
--- a/Haskell Plot Templates.docx
+++ b/Haskell Plot Templates.docx
@@ -62,13 +62,34 @@
         <w:t xml:space="preserve"> to fight the dragons. </w:t>
       </w:r>
       <w:r>
-        <w:t>The hero used an ancient weapon known as Garamax’s</w:t>
-      </w:r>
-      <w:r>
-        <w:t xml:space="preserve"> Hilt of Cordigon Infinity…</w:t>
-      </w:r>
-      <w:r>
-        <w:t>or GHCi for short</w:t>
+        <w:t xml:space="preserve">The hero used an ancient weapon known as </w:t>
+      </w:r>
+      <w:proofErr w:type="spellStart"/>
+      <w:r>
+        <w:t>Garamax’s</w:t>
+      </w:r>
+      <w:proofErr w:type="spellEnd"/>
+      <w:r>
+        <w:t xml:space="preserve"> Hilt of </w:t>
+      </w:r>
+      <w:proofErr w:type="spellStart"/>
+      <w:r>
+        <w:t>Cordigon</w:t>
+      </w:r>
+      <w:proofErr w:type="spellEnd"/>
+      <w:r>
+        <w:t xml:space="preserve"> Infinity…</w:t>
+      </w:r>
+      <w:r>
+        <w:t xml:space="preserve">or </w:t>
+      </w:r>
+      <w:proofErr w:type="spellStart"/>
+      <w:r>
+        <w:t>GHCi</w:t>
+      </w:r>
+      <w:proofErr w:type="spellEnd"/>
+      <w:r>
+        <w:t xml:space="preserve"> for short</w:t>
       </w:r>
       <w:r>
         <w:t xml:space="preserve"> to defeat the dragons, and t</w:t>
@@ -82,8 +103,13 @@
       <w:r>
         <w:t xml:space="preserve">e used this weapon to defeat </w:t>
       </w:r>
-      <w:r>
-        <w:t>Retep, the</w:t>
+      <w:proofErr w:type="spellStart"/>
+      <w:r>
+        <w:t>Retep</w:t>
+      </w:r>
+      <w:proofErr w:type="spellEnd"/>
+      <w:r>
+        <w:t>, the</w:t>
       </w:r>
       <w:r>
         <w:t xml:space="preserve"> Emerald Dragon, and </w:t>
@@ -92,7 +118,15 @@
         <w:t>was able to trap</w:t>
       </w:r>
       <w:r>
-        <w:t xml:space="preserve"> Retep in an infinite chain</w:t>
+        <w:t xml:space="preserve"> </w:t>
+      </w:r>
+      <w:proofErr w:type="spellStart"/>
+      <w:r>
+        <w:t>Retep</w:t>
+      </w:r>
+      <w:proofErr w:type="spellEnd"/>
+      <w:r>
+        <w:t xml:space="preserve"> in an infinite chain</w:t>
       </w:r>
       <w:r>
         <w:t xml:space="preserve">. </w:t>
@@ -107,8 +141,13 @@
         <w:t>But now, with the new</w:t>
       </w:r>
       <w:r>
-        <w:t xml:space="preserve"> GHCi</w:t>
-      </w:r>
+        <w:t xml:space="preserve"> </w:t>
+      </w:r>
+      <w:proofErr w:type="spellStart"/>
+      <w:r>
+        <w:t>GHCi</w:t>
+      </w:r>
+      <w:proofErr w:type="spellEnd"/>
       <w:r>
         <w:t xml:space="preserve"> update</w:t>
       </w:r>
@@ -131,7 +170,15 @@
         <w:t>and</w:t>
       </w:r>
       <w:r>
-        <w:t xml:space="preserve"> Retep has awakened</w:t>
+        <w:t xml:space="preserve"> </w:t>
+      </w:r>
+      <w:proofErr w:type="spellStart"/>
+      <w:r>
+        <w:t>Retep</w:t>
+      </w:r>
+      <w:proofErr w:type="spellEnd"/>
+      <w:r>
+        <w:t xml:space="preserve"> has awakened</w:t>
       </w:r>
       <w:r>
         <w:t xml:space="preserve"> and plans to awaken the other dragons</w:t>
@@ -170,17 +217,27 @@
     <w:p>
       <w:pPr>
         <w:spacing w:line="480" w:lineRule="auto"/>
-      </w:pPr>
-      <w:r>
-        <w:t>[Yes]</w:t>
-      </w:r>
-    </w:p>
-    <w:p>
-      <w:pPr>
-        <w:spacing w:line="480" w:lineRule="auto"/>
-      </w:pPr>
-      <w:r>
-        <w:t>[No]</w:t>
+        <w:ind w:firstLine="720"/>
+      </w:pPr>
+      <w:r>
+        <w:t>[</w:t>
+      </w:r>
+      <w:r>
+        <w:t>A</w:t>
+      </w:r>
+      <w:r>
+        <w:t>]</w:t>
+      </w:r>
+    </w:p>
+    <w:p>
+      <w:pPr>
+        <w:spacing w:line="480" w:lineRule="auto"/>
+      </w:pPr>
+      <w:r>
+        <w:t>[B</w:t>
+      </w:r>
+      <w:r>
+        <w:t>]</w:t>
       </w:r>
     </w:p>
     <w:p>
@@ -299,7 +356,15 @@
         <w:t xml:space="preserve">to </w:t>
       </w:r>
       <w:r>
-        <w:t xml:space="preserve">defeat the Dragon Retep? You begin your journey with another hero named [Hero Name 2]. You both will face many trials, and some may test the very core of your relationship and will depend on the success of your journey.  </w:t>
+        <w:t xml:space="preserve">defeat the Dragon </w:t>
+      </w:r>
+      <w:proofErr w:type="spellStart"/>
+      <w:r>
+        <w:t>Retep</w:t>
+      </w:r>
+      <w:proofErr w:type="spellEnd"/>
+      <w:r>
+        <w:t xml:space="preserve">? You begin your journey with another hero named [Hero Name 2]. You both will face many trials, and some may test the very core of your relationship and will depend on the success of your journey.  </w:t>
       </w:r>
     </w:p>
     <w:p>
@@ -310,12 +375,21 @@
           <w:u w:val="single"/>
         </w:rPr>
       </w:pPr>
+      <w:proofErr w:type="spellStart"/>
       <w:r>
         <w:rPr>
           <w:b/>
           <w:u w:val="single"/>
         </w:rPr>
-        <w:t>ActiveEvent Template:</w:t>
+        <w:t>ActiveEvent</w:t>
+      </w:r>
+      <w:proofErr w:type="spellEnd"/>
+      <w:r>
+        <w:rPr>
+          <w:b/>
+          <w:u w:val="single"/>
+        </w:rPr>
+        <w:t xml:space="preserve"> Template:</w:t>
       </w:r>
     </w:p>
     <w:p>
@@ -337,6 +411,7 @@
       <w:pPr>
         <w:spacing w:line="480" w:lineRule="auto"/>
       </w:pPr>
+      <w:proofErr w:type="spellStart"/>
       <w:r>
         <w:t>List_Of_</w:t>
       </w:r>
@@ -344,7 +419,11 @@
         <w:t>Active_</w:t>
       </w:r>
       <w:r>
-        <w:t xml:space="preserve">Locations </w:t>
+        <w:t>Locations</w:t>
+      </w:r>
+      <w:proofErr w:type="spellEnd"/>
+      <w:r>
+        <w:t xml:space="preserve"> </w:t>
       </w:r>
     </w:p>
     <w:p>
@@ -364,6 +443,7 @@
       <w:pPr>
         <w:spacing w:line="480" w:lineRule="auto"/>
       </w:pPr>
+      <w:proofErr w:type="spellStart"/>
       <w:r>
         <w:t>List_Of_</w:t>
       </w:r>
@@ -376,6 +456,7 @@
       <w:r>
         <w:t>Adjectives</w:t>
       </w:r>
+      <w:proofErr w:type="spellEnd"/>
     </w:p>
     <w:p>
       <w:pPr>
@@ -394,6 +475,7 @@
       <w:pPr>
         <w:spacing w:line="480" w:lineRule="auto"/>
       </w:pPr>
+      <w:proofErr w:type="spellStart"/>
       <w:r>
         <w:t>List_Of_</w:t>
       </w:r>
@@ -403,6 +485,7 @@
       <w:r>
         <w:t>Group_Descriptions</w:t>
       </w:r>
+      <w:proofErr w:type="spellEnd"/>
     </w:p>
     <w:p>
       <w:pPr>
@@ -618,12 +701,21 @@
           <w:u w:val="single"/>
         </w:rPr>
       </w:pPr>
+      <w:proofErr w:type="spellStart"/>
       <w:r>
         <w:rPr>
           <w:b/>
           <w:u w:val="single"/>
         </w:rPr>
-        <w:t>RiskEvent Template:</w:t>
+        <w:t>RiskEvent</w:t>
+      </w:r>
+      <w:proofErr w:type="spellEnd"/>
+      <w:r>
+        <w:rPr>
+          <w:b/>
+          <w:u w:val="single"/>
+        </w:rPr>
+        <w:t xml:space="preserve"> Template:</w:t>
       </w:r>
     </w:p>
     <w:p>
@@ -645,8 +737,13 @@
       <w:pPr>
         <w:spacing w:line="480" w:lineRule="auto"/>
       </w:pPr>
-      <w:r>
-        <w:t>List_Of_Risk_Locations:</w:t>
+      <w:proofErr w:type="spellStart"/>
+      <w:r>
+        <w:t>List_Of_Risk_Locations</w:t>
+      </w:r>
+      <w:proofErr w:type="spellEnd"/>
+      <w:r>
+        <w:t>:</w:t>
       </w:r>
     </w:p>
     <w:p>
@@ -666,8 +763,13 @@
       <w:pPr>
         <w:spacing w:line="480" w:lineRule="auto"/>
       </w:pPr>
-      <w:r>
-        <w:t>Dictionary_Of_Description_Risk_Locations:</w:t>
+      <w:proofErr w:type="spellStart"/>
+      <w:r>
+        <w:t>Dictionary_Of_Description_Risk_Locations</w:t>
+      </w:r>
+      <w:proofErr w:type="spellEnd"/>
+      <w:r>
+        <w:t>:</w:t>
       </w:r>
     </w:p>
     <w:p>
@@ -687,16 +789,26 @@
       <w:pPr>
         <w:spacing w:line="480" w:lineRule="auto"/>
       </w:pPr>
-      <w:r>
-        <w:t>Dictionary_Of_Possible_Negative_Events:</w:t>
-      </w:r>
-    </w:p>
-    <w:p>
-      <w:pPr>
-        <w:spacing w:line="480" w:lineRule="auto"/>
-      </w:pPr>
-      <w:r>
-        <w:t>Ravine : []</w:t>
+      <w:proofErr w:type="spellStart"/>
+      <w:r>
+        <w:t>Dictionary_Of_Possible_Negative_Events</w:t>
+      </w:r>
+      <w:proofErr w:type="spellEnd"/>
+      <w:r>
+        <w:t>:</w:t>
+      </w:r>
+    </w:p>
+    <w:p>
+      <w:pPr>
+        <w:spacing w:line="480" w:lineRule="auto"/>
+      </w:pPr>
+      <w:proofErr w:type="gramStart"/>
+      <w:r>
+        <w:t>Ravine :</w:t>
+      </w:r>
+      <w:proofErr w:type="gramEnd"/>
+      <w:r>
+        <w:t xml:space="preserve"> []</w:t>
       </w:r>
     </w:p>
     <w:p>
@@ -768,11 +880,16 @@
         <w:t xml:space="preserve">----------- </w:t>
       </w:r>
       <w:r>
-        <w:t xml:space="preserve">RISK EVENT Co-Operative </w:t>
+        <w:t>RISK EVENT Co-</w:t>
+      </w:r>
+      <w:proofErr w:type="gramStart"/>
+      <w:r>
+        <w:t xml:space="preserve">Operative </w:t>
       </w:r>
       <w:r>
         <w:t>:</w:t>
       </w:r>
+      <w:proofErr w:type="gramEnd"/>
     </w:p>
     <w:p>
       <w:pPr>
@@ -828,7 +945,15 @@
       </w:pPr>
       <w:r>
         <w:tab/>
-        <w:t xml:space="preserve">As you and your companion cross through [RISK LOCATION], the ground begins to shake. You quickly notice a rockslide up ahead and begins crashing down. You and your companion rush quickly through the [RISK LOCATION] to avoid certain death; however, in the process you both become injured. You lose –[NUMBER GENERATOR] in your [STAT]. </w:t>
+        <w:t xml:space="preserve">As you and your companion cross through [RISK LOCATION], the ground begins to shake. You quickly notice a rockslide up ahead and begins crashing down. You and your companion rush quickly through the [RISK LOCATION] to avoid certain death; however, in the process you both become injured. You lose </w:t>
+      </w:r>
+      <w:proofErr w:type="gramStart"/>
+      <w:r>
+        <w:t>–[</w:t>
+      </w:r>
+      <w:proofErr w:type="gramEnd"/>
+      <w:r>
+        <w:t xml:space="preserve">NUMBER GENERATOR] in your [STAT]. </w:t>
       </w:r>
     </w:p>
     <w:p>
@@ -850,7 +975,15 @@
       </w:pPr>
       <w:r>
         <w:tab/>
-        <w:t xml:space="preserve">As you cross through [RISK LOCATION], the ground begins to shake. You quickly notice a rockslide up ahead and begins crashing down. You rush quickly through the [RISK LOCATION] to avoid certain death; however, in the process you both become injured. You lose –[NUMBER GENERATOR] in your [STAT]. </w:t>
+        <w:t xml:space="preserve">As you cross through [RISK LOCATION], the ground begins to shake. You quickly notice a rockslide up ahead and begins crashing down. You rush quickly through the [RISK LOCATION] to avoid certain death; however, in the process you both become injured. You lose </w:t>
+      </w:r>
+      <w:proofErr w:type="gramStart"/>
+      <w:r>
+        <w:t>–[</w:t>
+      </w:r>
+      <w:proofErr w:type="gramEnd"/>
+      <w:r>
+        <w:t xml:space="preserve">NUMBER GENERATOR] in your [STAT]. </w:t>
       </w:r>
     </w:p>
     <w:p>
@@ -931,6 +1064,7 @@
           <w:u w:val="single"/>
         </w:rPr>
       </w:pPr>
+      <w:proofErr w:type="spellStart"/>
       <w:r>
         <w:rPr>
           <w:b/>
@@ -938,6 +1072,7 @@
         </w:rPr>
         <w:t>PassiveEvents</w:t>
       </w:r>
+      <w:proofErr w:type="spellEnd"/>
       <w:r>
         <w:rPr>
           <w:b/>
@@ -957,6 +1092,7 @@
       <w:pPr>
         <w:spacing w:line="480" w:lineRule="auto"/>
       </w:pPr>
+      <w:proofErr w:type="spellStart"/>
       <w:r>
         <w:t>List_Of_</w:t>
       </w:r>
@@ -966,6 +1102,7 @@
       <w:r>
         <w:t>Locations</w:t>
       </w:r>
+      <w:proofErr w:type="spellEnd"/>
       <w:r>
         <w:t>:</w:t>
       </w:r>
@@ -987,8 +1124,13 @@
       <w:pPr>
         <w:spacing w:line="480" w:lineRule="auto"/>
       </w:pPr>
-      <w:r>
-        <w:t>List_Of_Passive_Characters:</w:t>
+      <w:proofErr w:type="spellStart"/>
+      <w:r>
+        <w:t>List_Of_Passive_Characters</w:t>
+      </w:r>
+      <w:proofErr w:type="spellEnd"/>
+      <w:r>
+        <w:t>:</w:t>
       </w:r>
     </w:p>
     <w:p>
@@ -1131,7 +1273,23 @@
         <w:t xml:space="preserve">begin to tell </w:t>
       </w:r>
       <w:r>
-        <w:t xml:space="preserve">your stories and the dangerous adventures you’ve both been on fighting hordes of monsters. You begin to notice a crowd emerging around you both. Your companion mentions a courageous act that saved both of your lives, and  the crowd is enamored with your storytelling. You then both subtly mention that you are here to defeat the Dragon Retep, and the villagers shout with joy. Before you know it, </w:t>
+        <w:t xml:space="preserve">your stories and the dangerous adventures you’ve both been on fighting hordes of monsters. You begin to notice a crowd emerging around you both. Your companion mentions a courageous act that saved both of your lives, </w:t>
+      </w:r>
+      <w:proofErr w:type="gramStart"/>
+      <w:r>
+        <w:t>and  the</w:t>
+      </w:r>
+      <w:proofErr w:type="gramEnd"/>
+      <w:r>
+        <w:t xml:space="preserve"> crowd is enamored with your storytelling. You then both subtly mention that you are here to defeat the Dragon </w:t>
+      </w:r>
+      <w:proofErr w:type="spellStart"/>
+      <w:r>
+        <w:t>Retep</w:t>
+      </w:r>
+      <w:proofErr w:type="spellEnd"/>
+      <w:r>
+        <w:t xml:space="preserve">, and the villagers shout with joy. Before you know it, </w:t>
       </w:r>
       <w:r>
         <w:t>the [PASSIVE CHARACTER] gives you [REWARD ITEM]</w:t>
@@ -1160,7 +1318,15 @@
         <w:ind w:firstLine="720"/>
       </w:pPr>
       <w:r>
-        <w:t>The [PASSIVE CHARACTER] stands there waiting for you to begin, yet you pause for effect looking into the sky – being all Byronic and what not. You begin to tell your stories and the dangerous adventures you’ve been on fighting hordes of monsters. You begin to notice a crowd emerging around you. The crowd is enamored with your storytelling. You then subtly mention that you are here to defeat the Dragon Retep, and the villagers shout with joy. Before you know it, the [PASSIVE CHARACTER] gives you [REWARD ITEM]. You thank them and you decide to continue on your journey.</w:t>
+        <w:t xml:space="preserve">The [PASSIVE CHARACTER] stands there waiting for you to begin, yet you pause for effect looking into the sky – being all Byronic and what not. You begin to tell your stories and the dangerous adventures you’ve been on fighting hordes of monsters. You begin to notice a crowd emerging around you. The crowd is enamored with your storytelling. You then subtly mention that you are here to defeat the Dragon </w:t>
+      </w:r>
+      <w:proofErr w:type="spellStart"/>
+      <w:r>
+        <w:t>Retep</w:t>
+      </w:r>
+      <w:proofErr w:type="spellEnd"/>
+      <w:r>
+        <w:t>, and the villagers shout with joy. Before you know it, the [PASSIVE CHARACTER] gives you [REWARD ITEM]. You thank them and you decide to continue on your journey.</w:t>
       </w:r>
     </w:p>
     <w:p>
@@ -1171,20 +1337,34 @@
           <w:u w:val="single"/>
         </w:rPr>
       </w:pPr>
+      <w:proofErr w:type="spellStart"/>
       <w:r>
         <w:rPr>
           <w:b/>
           <w:u w:val="single"/>
         </w:rPr>
-        <w:t>PuzzleEvent Template:</w:t>
-      </w:r>
-    </w:p>
-    <w:p>
-      <w:pPr>
-        <w:spacing w:line="480" w:lineRule="auto"/>
-      </w:pPr>
-      <w:r>
-        <w:t>List_Of_Puzzle_Locations:</w:t>
+        <w:t>PuzzleEvent</w:t>
+      </w:r>
+      <w:proofErr w:type="spellEnd"/>
+      <w:r>
+        <w:rPr>
+          <w:b/>
+          <w:u w:val="single"/>
+        </w:rPr>
+        <w:t xml:space="preserve"> Template:</w:t>
+      </w:r>
+    </w:p>
+    <w:p>
+      <w:pPr>
+        <w:spacing w:line="480" w:lineRule="auto"/>
+      </w:pPr>
+      <w:proofErr w:type="spellStart"/>
+      <w:r>
+        <w:t>List_Of_Puzzle_Locations</w:t>
+      </w:r>
+      <w:proofErr w:type="spellEnd"/>
+      <w:r>
+        <w:t>:</w:t>
       </w:r>
     </w:p>
     <w:p>
@@ -1204,8 +1384,13 @@
       <w:pPr>
         <w:spacing w:line="480" w:lineRule="auto"/>
       </w:pPr>
-      <w:r>
-        <w:t>List_Of_Puzzle_Descriptions:</w:t>
+      <w:proofErr w:type="spellStart"/>
+      <w:r>
+        <w:t>List_Of_Puzzle_Descriptions</w:t>
+      </w:r>
+      <w:proofErr w:type="spellEnd"/>
+      <w:r>
+        <w:t>:</w:t>
       </w:r>
     </w:p>
     <w:p>
@@ -1357,7 +1542,15 @@
       </w:pPr>
       <w:r>
         <w:tab/>
-        <w:t>After studying the [PUZZLE LOCATION], you realize the pattern within the structure. After using your pattern matching skills, you discover a secret lever and it reveals a chest. You and your companion open the chest to reveal [REWARD ITEM]. With this discovery, you’ll be stronger and ready to defeat Retep. You both continue on your journey.</w:t>
+        <w:t xml:space="preserve">After studying the [PUZZLE LOCATION], you realize the pattern within the structure. After using your pattern matching skills, you discover a secret lever and it reveals a chest. You and your companion open the chest to reveal [REWARD ITEM]. With this discovery, you’ll be stronger and ready to defeat </w:t>
+      </w:r>
+      <w:proofErr w:type="spellStart"/>
+      <w:r>
+        <w:t>Retep</w:t>
+      </w:r>
+      <w:proofErr w:type="spellEnd"/>
+      <w:r>
+        <w:t>. You both continue on your journey.</w:t>
       </w:r>
     </w:p>
     <w:p>
@@ -1374,7 +1567,15 @@
       </w:pPr>
       <w:r>
         <w:tab/>
-        <w:t>After studying the [PUZZLE LOCATION], you realize the pattern within the structure. After using your pattern matching skills, you discover a secret lever and it reveals a chest. You open the chest to reveal [REWARD ITEM]. With this discovery, you’ll be stronger and ready to defeat Retep. You continue on your journey.</w:t>
+        <w:t xml:space="preserve">After studying the [PUZZLE LOCATION], you realize the pattern within the structure. After using your pattern matching skills, you discover a secret lever and it reveals a chest. You open the chest to reveal [REWARD ITEM]. With this discovery, you’ll be stronger and ready to defeat </w:t>
+      </w:r>
+      <w:proofErr w:type="spellStart"/>
+      <w:r>
+        <w:t>Retep</w:t>
+      </w:r>
+      <w:proofErr w:type="spellEnd"/>
+      <w:r>
+        <w:t>. You continue on your journey.</w:t>
       </w:r>
     </w:p>
     <w:p>
@@ -1391,7 +1592,15 @@
       </w:pPr>
       <w:r>
         <w:tab/>
-        <w:t>After studying the [PUZZLE LOCATION], you cannot seem to figure out the pattern within the structure. It is growing dark and you realize both of you are not capable of solving this puzzle and should continue on your journey. Some doubts set in on how you will be able to defeat Retep with your poor pattern matching skills. You both continue on your journey.</w:t>
+        <w:t xml:space="preserve">After studying the [PUZZLE LOCATION], you cannot seem to figure out the pattern within the structure. It is growing dark and you realize both of you are not capable of solving this puzzle and should continue on your journey. Some doubts set in on how you will be able to defeat </w:t>
+      </w:r>
+      <w:proofErr w:type="spellStart"/>
+      <w:r>
+        <w:t>Retep</w:t>
+      </w:r>
+      <w:proofErr w:type="spellEnd"/>
+      <w:r>
+        <w:t xml:space="preserve"> with your poor pattern matching skills. You both continue on your journey.</w:t>
       </w:r>
     </w:p>
     <w:p>
@@ -1408,7 +1617,15 @@
       </w:pPr>
       <w:r>
         <w:tab/>
-        <w:t>After studying the [PUZZLE LOCATION], you cannot seem to figure out the pattern within the structure. It is growing dark and you realize you are not capable of solving this puzzle and should continue on your journey. Some doubts set in on how you will be able to defeat Retep with your poor pattern matching skills. You both continue on your journey.</w:t>
+        <w:t xml:space="preserve">After studying the [PUZZLE LOCATION], you cannot seem to figure out the pattern within the structure. It is growing dark and you realize you are not capable of solving this puzzle and should continue on your journey. Some doubts set in on how you will be able to defeat </w:t>
+      </w:r>
+      <w:proofErr w:type="spellStart"/>
+      <w:r>
+        <w:t>Retep</w:t>
+      </w:r>
+      <w:proofErr w:type="spellEnd"/>
+      <w:r>
+        <w:t xml:space="preserve"> with your poor pattern matching skills. You both continue on your journey.</w:t>
       </w:r>
     </w:p>
     <w:p>
@@ -1433,7 +1650,15 @@
         <w:spacing w:line="480" w:lineRule="auto"/>
       </w:pPr>
       <w:r>
-        <w:t>After a long journey, and halfway to the Retep’s lair, the two of you enter a quiet village to rest up and resupply. You both enter the local tavern and sit down for mead and food. As you both order your food, the locals seem hushed and quiet as they shoot of quick glances and murmur to each other quietly. You both begin to get an uneasy feeling that something is not right here and you decide what to do.</w:t>
+        <w:t xml:space="preserve">After a long journey, and halfway to the </w:t>
+      </w:r>
+      <w:proofErr w:type="spellStart"/>
+      <w:r>
+        <w:t>Retep’s</w:t>
+      </w:r>
+      <w:proofErr w:type="spellEnd"/>
+      <w:r>
+        <w:t xml:space="preserve"> lair, the two of you enter a quiet village to rest up and resupply. You both enter the local tavern and sit down for mead and food. As you both order your food, the locals seem hushed and quiet as they shoot of quick glances and murmur to each other quietly. You both begin to get an uneasy feeling that something is not right here and you decide what to do.</w:t>
       </w:r>
     </w:p>
     <w:p>
@@ -1794,7 +2019,23 @@
         <w:ind w:firstLine="720"/>
       </w:pPr>
       <w:r>
-        <w:t xml:space="preserve">You finally make it to the the Retep’s lair. You enter in quietly trying to find the dragon. You see troves of these shiny metal machines humming along the caverns. They glow in the darkness softly. You continue walking into the end of the lair only to find a smaller machine that glows in the dark. It looks like the mysterious GHCi weapon the old ones had built. Its hums your name and beckons you. Before you can take a </w:t>
+        <w:t xml:space="preserve">You finally make it to the the </w:t>
+      </w:r>
+      <w:proofErr w:type="spellStart"/>
+      <w:r>
+        <w:t>Retep’s</w:t>
+      </w:r>
+      <w:proofErr w:type="spellEnd"/>
+      <w:r>
+        <w:t xml:space="preserve"> lair. You enter in quietly trying to find the dragon. You see troves of these shiny metal machines humming along the caverns. They glow in the darkness softly. You continue walking into the end of the lair only to find a smaller machine that glows in the dark. It looks like the mysterious </w:t>
+      </w:r>
+      <w:proofErr w:type="spellStart"/>
+      <w:r>
+        <w:t>GHCi</w:t>
+      </w:r>
+      <w:proofErr w:type="spellEnd"/>
+      <w:r>
+        <w:t xml:space="preserve"> weapon the old ones had built. Its hums your name and beckons you. Before you can take a </w:t>
       </w:r>
       <w:r>
         <w:t xml:space="preserve">step further, you hear a ghostly voice. </w:t>
@@ -1852,8 +2093,21 @@
         <w:t xml:space="preserve">The </w:t>
       </w:r>
       <w:r>
-        <w:t>man tells you that he is Retep. Before you draw your sword, he explains to you his story. Retep</w:t>
-      </w:r>
+        <w:t xml:space="preserve">man tells you that he is </w:t>
+      </w:r>
+      <w:proofErr w:type="spellStart"/>
+      <w:r>
+        <w:t>Retep</w:t>
+      </w:r>
+      <w:proofErr w:type="spellEnd"/>
+      <w:r>
+        <w:t xml:space="preserve">. Before you draw your sword, he explains to you his story. </w:t>
+      </w:r>
+      <w:proofErr w:type="spellStart"/>
+      <w:r>
+        <w:t>Retep</w:t>
+      </w:r>
+      <w:proofErr w:type="spellEnd"/>
       <w:r>
         <w:t xml:space="preserve"> explains he</w:t>
       </w:r>
@@ -1863,14 +2117,27 @@
       <w:r>
         <w:t xml:space="preserve">the workings of the </w:t>
       </w:r>
-      <w:r>
-        <w:t xml:space="preserve">GHCi had </w:t>
+      <w:proofErr w:type="spellStart"/>
+      <w:r>
+        <w:t>GHCi</w:t>
+      </w:r>
+      <w:proofErr w:type="spellEnd"/>
+      <w:r>
+        <w:t xml:space="preserve"> had </w:t>
       </w:r>
       <w:r>
         <w:t>transformed him into an evil drago</w:t>
       </w:r>
       <w:r>
-        <w:t>n known as Retep as t</w:t>
+        <w:t xml:space="preserve">n known as </w:t>
+      </w:r>
+      <w:proofErr w:type="spellStart"/>
+      <w:r>
+        <w:t>Retep</w:t>
+      </w:r>
+      <w:proofErr w:type="spellEnd"/>
+      <w:r>
+        <w:t xml:space="preserve"> as t</w:t>
       </w:r>
       <w:r>
         <w:t xml:space="preserve">here was an error in his code which </w:t>
@@ -1897,7 +2164,15 @@
         <w:t>B</w:t>
       </w:r>
       <w:r>
-        <w:t>uild a function that finds the kth element of a list called ‘elementat’.</w:t>
+        <w:t>uild a function that finds the kth element of a list called ‘</w:t>
+      </w:r>
+      <w:proofErr w:type="spellStart"/>
+      <w:r>
+        <w:t>elementat</w:t>
+      </w:r>
+      <w:proofErr w:type="spellEnd"/>
+      <w:r>
+        <w:t>’.</w:t>
       </w:r>
       <w:r>
         <w:t xml:space="preserve"> Separate lines of code with ‘;’ character. </w:t>
@@ -1924,8 +2199,13 @@
         </w:numPr>
         <w:spacing w:line="480" w:lineRule="auto"/>
       </w:pPr>
-      <w:r>
-        <w:t>elementAt [] 0 = []</w:t>
+      <w:proofErr w:type="spellStart"/>
+      <w:r>
+        <w:t>elementAt</w:t>
+      </w:r>
+      <w:proofErr w:type="spellEnd"/>
+      <w:r>
+        <w:t xml:space="preserve"> [] 0 = []</w:t>
       </w:r>
     </w:p>
     <w:p>
@@ -1937,8 +2217,13 @@
         </w:numPr>
         <w:spacing w:line="480" w:lineRule="auto"/>
       </w:pPr>
-      <w:r>
-        <w:t>elementAt [] 1 = []</w:t>
+      <w:proofErr w:type="spellStart"/>
+      <w:r>
+        <w:t>elementAt</w:t>
+      </w:r>
+      <w:proofErr w:type="spellEnd"/>
+      <w:r>
+        <w:t xml:space="preserve"> [] 1 = []</w:t>
       </w:r>
     </w:p>
     <w:p>
@@ -1950,8 +2235,13 @@
         </w:numPr>
         <w:spacing w:line="480" w:lineRule="auto"/>
       </w:pPr>
-      <w:r>
-        <w:t>elementAt [1,2,3] 1 = 1</w:t>
+      <w:proofErr w:type="spellStart"/>
+      <w:r>
+        <w:t>elementAt</w:t>
+      </w:r>
+      <w:proofErr w:type="spellEnd"/>
+      <w:r>
+        <w:t xml:space="preserve"> [1,2,3] 1 = 1</w:t>
       </w:r>
       <w:r>
         <w:tab/>
@@ -1972,10 +2262,39 @@
       </w:pPr>
       <w:r>
         <w:tab/>
-        <w:t>As you strike down Retep</w:t>
-      </w:r>
-      <w:r>
-        <w:t xml:space="preserve"> with your sword, the man transforms into a dragon and shields himself from your attack, which knocks you against the glowing, humming machines. It seems like Retep will soon die as he shift his form from dragon to man to someone who looks like they teach or something. The GHCi machine glows and beckons you to it. A problem appears on the screen: </w:t>
+        <w:t xml:space="preserve">As you strike down </w:t>
+      </w:r>
+      <w:proofErr w:type="spellStart"/>
+      <w:r>
+        <w:t>Retep</w:t>
+      </w:r>
+      <w:proofErr w:type="spellEnd"/>
+      <w:r>
+        <w:t xml:space="preserve"> with your sword, the man transforms into a dragon and shields himself from your attack, which knocks you against the glowing, humming machines. It seems like </w:t>
+      </w:r>
+      <w:proofErr w:type="spellStart"/>
+      <w:r>
+        <w:t>Retep</w:t>
+      </w:r>
+      <w:proofErr w:type="spellEnd"/>
+      <w:r>
+        <w:t xml:space="preserve"> will soon die as he </w:t>
+      </w:r>
+      <w:proofErr w:type="gramStart"/>
+      <w:r>
+        <w:t>shift</w:t>
+      </w:r>
+      <w:proofErr w:type="gramEnd"/>
+      <w:r>
+        <w:t xml:space="preserve"> his form from dragon to man to someone who looks like they teach or something. The </w:t>
+      </w:r>
+      <w:proofErr w:type="spellStart"/>
+      <w:r>
+        <w:t>GHCi</w:t>
+      </w:r>
+      <w:proofErr w:type="spellEnd"/>
+      <w:r>
+        <w:t xml:space="preserve"> machine glows and beckons you to it. A problem appears on the screen: </w:t>
       </w:r>
     </w:p>
     <w:p>
@@ -1984,7 +2303,15 @@
         <w:ind w:firstLine="720"/>
       </w:pPr>
       <w:r>
-        <w:t xml:space="preserve">Build a function that finds the kth element of a list called ‘elementat’. Separate lines of code with ‘;’ character. </w:t>
+        <w:t>Build a function that finds the kth element of a list called ‘</w:t>
+      </w:r>
+      <w:proofErr w:type="spellStart"/>
+      <w:r>
+        <w:t>elementat</w:t>
+      </w:r>
+      <w:proofErr w:type="spellEnd"/>
+      <w:r>
+        <w:t xml:space="preserve">’. Separate lines of code with ‘;’ character. </w:t>
       </w:r>
     </w:p>
     <w:p>
@@ -2005,8 +2332,13 @@
         </w:numPr>
         <w:spacing w:line="480" w:lineRule="auto"/>
       </w:pPr>
-      <w:r>
-        <w:t>elementAt [] 0 = []</w:t>
+      <w:proofErr w:type="spellStart"/>
+      <w:r>
+        <w:t>elementAt</w:t>
+      </w:r>
+      <w:proofErr w:type="spellEnd"/>
+      <w:r>
+        <w:t xml:space="preserve"> [] 0 = []</w:t>
       </w:r>
     </w:p>
     <w:p>
@@ -2018,8 +2350,13 @@
         </w:numPr>
         <w:spacing w:line="480" w:lineRule="auto"/>
       </w:pPr>
-      <w:r>
-        <w:t>elementAt [] 1 = []</w:t>
+      <w:proofErr w:type="spellStart"/>
+      <w:r>
+        <w:t>elementAt</w:t>
+      </w:r>
+      <w:proofErr w:type="spellEnd"/>
+      <w:r>
+        <w:t xml:space="preserve"> [] 1 = []</w:t>
       </w:r>
     </w:p>
     <w:p>
@@ -2031,8 +2368,13 @@
         </w:numPr>
         <w:spacing w:line="480" w:lineRule="auto"/>
       </w:pPr>
-      <w:r>
-        <w:t>elementAt [1,2,3] 1 = 1</w:t>
+      <w:proofErr w:type="spellStart"/>
+      <w:r>
+        <w:t>elementAt</w:t>
+      </w:r>
+      <w:proofErr w:type="spellEnd"/>
+      <w:r>
+        <w:t xml:space="preserve"> [1,2,3] 1 = 1</w:t>
       </w:r>
       <w:r>
         <w:tab/>
@@ -2052,13 +2394,31 @@
       </w:pPr>
       <w:r>
         <w:tab/>
-        <w:t xml:space="preserve">Retep thanks you for your effort and continues with his research into the GHCi. You question whether he should continue to research into such a powerful weapon, but understanding the GHCi may prove helpful in the future. You leave the lair, and it seems like your journey has come to an end. </w:t>
-      </w:r>
-    </w:p>
-    <w:p>
-      <w:pPr>
-        <w:spacing w:line="480" w:lineRule="auto"/>
-      </w:pPr>
+      </w:r>
+      <w:proofErr w:type="spellStart"/>
+      <w:r>
+        <w:t>Retep</w:t>
+      </w:r>
+      <w:proofErr w:type="spellEnd"/>
+      <w:r>
+        <w:t xml:space="preserve"> thanks you for your effort and continues with his research into the </w:t>
+      </w:r>
+      <w:proofErr w:type="spellStart"/>
+      <w:r>
+        <w:t>GHCi</w:t>
+      </w:r>
+      <w:proofErr w:type="spellEnd"/>
+      <w:r>
+        <w:t xml:space="preserve">. You question whether he should continue to research into such a powerful weapon, but understanding the </w:t>
+      </w:r>
+      <w:proofErr w:type="spellStart"/>
+      <w:r>
+        <w:t>GHCi</w:t>
+      </w:r>
+      <w:proofErr w:type="spellEnd"/>
+      <w:r>
+        <w:t xml:space="preserve"> may prove helpful in the future. You leave the lair, and it seems like your journey has come to an end. </w:t>
+      </w:r>
     </w:p>
     <w:p>
       <w:pPr>
@@ -2074,9 +2434,11 @@
       </w:pPr>
       <w:r>
         <w:tab/>
+      </w:r>
+      <w:bookmarkStart w:id="0" w:name="_GoBack"/>
+      <w:r>
         <w:t>It seems like you have stopped the research into the GHCI. The machine glows and continues to beckon you, but rather than going to the machine, you smash it with your sword. All the other machines stop humming in the lair as you trace your way out of the lair now blind. Your journey comes to an end, but the world seems slightly dimmer.</w:t>
       </w:r>
-      <w:bookmarkStart w:id="0" w:name="_GoBack"/>
       <w:bookmarkEnd w:id="0"/>
     </w:p>
     <w:p>

</xml_diff>

<commit_message>
added project summary and extensions
</commit_message>
<xml_diff>
--- a/Haskell Plot Templates.docx
+++ b/Haskell Plot Templates.docx
@@ -530,7 +530,12 @@
         <w:t xml:space="preserve">come across a [ADJ] [LOCATION] and see a [GROUP_DESCRIPTION] of [STAT_DESCRIPTION] [CREATURE]. </w:t>
       </w:r>
       <w:r>
-        <w:t xml:space="preserve">The creatures have not noticed you both yet and so you have time to decide. </w:t>
+        <w:t>The creatur</w:t>
+      </w:r>
+      <w:bookmarkStart w:id="0" w:name="_GoBack"/>
+      <w:bookmarkEnd w:id="0"/>
+      <w:r>
+        <w:t xml:space="preserve">es have not noticed you both yet and so you have time to decide. </w:t>
       </w:r>
     </w:p>
     <w:p>
@@ -945,15 +950,35 @@
       </w:pPr>
       <w:r>
         <w:tab/>
-        <w:t xml:space="preserve">As you and your companion cross through [RISK LOCATION], the ground begins to shake. You quickly notice a rockslide up ahead and begins crashing down. You and your companion rush quickly through the [RISK LOCATION] to avoid certain death; however, in the process you both become injured. You lose </w:t>
-      </w:r>
-      <w:proofErr w:type="gramStart"/>
-      <w:r>
-        <w:t>–[</w:t>
-      </w:r>
-      <w:proofErr w:type="gramEnd"/>
-      <w:r>
-        <w:t xml:space="preserve">NUMBER GENERATOR] in your [STAT]. </w:t>
+        <w:t>As you and yo</w:t>
+      </w:r>
+      <w:r>
+        <w:t>ur companion cross through [</w:t>
+      </w:r>
+      <w:proofErr w:type="spellStart"/>
+      <w:r>
+        <w:t>risk_location</w:t>
+      </w:r>
+      <w:proofErr w:type="spellEnd"/>
+      <w:r>
+        <w:t>], the ground begins to shake. You quickly notice a rockslide up ahead and begins crashing down. You and your companion rush quickly through the [RISK LOCATION] to avoid certain death; however, in the process you both b</w:t>
+      </w:r>
+      <w:r>
+        <w:t>ecome injured. You lose –[</w:t>
+      </w:r>
+      <w:proofErr w:type="spellStart"/>
+      <w:r>
+        <w:t>num_gen</w:t>
+      </w:r>
+      <w:proofErr w:type="spellEnd"/>
+      <w:r>
+        <w:t>] in your [</w:t>
+      </w:r>
+      <w:r>
+        <w:t>stat</w:t>
+      </w:r>
+      <w:r>
+        <w:t xml:space="preserve">]. </w:t>
       </w:r>
     </w:p>
     <w:p>
@@ -2434,12 +2459,8 @@
       </w:pPr>
       <w:r>
         <w:tab/>
-      </w:r>
-      <w:bookmarkStart w:id="0" w:name="_GoBack"/>
-      <w:r>
         <w:t>It seems like you have stopped the research into the GHCI. The machine glows and continues to beckon you, but rather than going to the machine, you smash it with your sword. All the other machines stop humming in the lair as you trace your way out of the lair now blind. Your journey comes to an end, but the world seems slightly dimmer.</w:t>
       </w:r>
-      <w:bookmarkEnd w:id="0"/>
     </w:p>
     <w:p>
       <w:pPr>

</xml_diff>